<commit_message>
aded button, force, and zumo examples
correspond to pictures in arduino workshop, see notebook in extras
zumo adds zumo shield dependnecy to library properties
</commit_message>
<xml_diff>
--- a/extras/Impact Maker Notebook.docx
+++ b/extras/Impact Maker Notebook.docx
@@ -18,8 +18,6 @@
       <w:r>
         <w:t>t</w:t>
       </w:r>
-      <w:bookmarkStart w:id="0" w:name="_GoBack"/>
-      <w:bookmarkEnd w:id="0"/>
       <w:r>
         <w:t xml:space="preserve"> Maker Notebook for Brandeis RTI because this is the repository where I put most of the work for that role and the Class generator is now a SPARK Project. See </w:t>
       </w:r>
@@ -144,6 +142,200 @@
           </wp:inline>
         </w:drawing>
       </w:r>
+    </w:p>
+    <w:p>
+      <w:pPr>
+        <w:jc w:val="both"/>
+      </w:pPr>
+      <w:r>
+        <w:t xml:space="preserve">3/9/2020 12:15 AM: </w:t>
+      </w:r>
+      <w:hyperlink r:id="rId10" w:history="1">
+        <w:r>
+          <w:rPr>
+            <w:rStyle w:val="Hyperlink"/>
+          </w:rPr>
+          <w:t>Force Sensitive Resistor Example</w:t>
+        </w:r>
+      </w:hyperlink>
+      <w:r>
+        <w:t xml:space="preserve"> works</w:t>
+      </w:r>
+    </w:p>
+    <w:p>
+      <w:pPr>
+        <w:jc w:val="both"/>
+      </w:pPr>
+      <w:r>
+        <w:rPr>
+          <w:noProof/>
+        </w:rPr>
+        <w:drawing>
+          <wp:inline distT="0" distB="0" distL="0" distR="0" wp14:anchorId="6CB5EB57" wp14:editId="2F41914C">
+            <wp:extent cx="5943600" cy="3356610"/>
+            <wp:effectExtent l="0" t="0" r="0" b="0"/>
+            <wp:docPr id="2" name="Picture 2"/>
+            <wp:cNvGraphicFramePr>
+              <a:graphicFrameLocks xmlns:a="http://schemas.openxmlformats.org/drawingml/2006/main" noChangeAspect="1"/>
+            </wp:cNvGraphicFramePr>
+            <a:graphic xmlns:a="http://schemas.openxmlformats.org/drawingml/2006/main">
+              <a:graphicData uri="http://schemas.openxmlformats.org/drawingml/2006/picture">
+                <pic:pic xmlns:pic="http://schemas.openxmlformats.org/drawingml/2006/picture">
+                  <pic:nvPicPr>
+                    <pic:cNvPr id="1" name=""/>
+                    <pic:cNvPicPr/>
+                  </pic:nvPicPr>
+                  <pic:blipFill>
+                    <a:blip r:embed="rId11"/>
+                    <a:stretch>
+                      <a:fillRect/>
+                    </a:stretch>
+                  </pic:blipFill>
+                  <pic:spPr>
+                    <a:xfrm>
+                      <a:off x="0" y="0"/>
+                      <a:ext cx="5943600" cy="3356610"/>
+                    </a:xfrm>
+                    <a:prstGeom prst="rect">
+                      <a:avLst/>
+                    </a:prstGeom>
+                  </pic:spPr>
+                </pic:pic>
+              </a:graphicData>
+            </a:graphic>
+          </wp:inline>
+        </w:drawing>
+      </w:r>
+    </w:p>
+    <w:p>
+      <w:pPr>
+        <w:jc w:val="both"/>
+      </w:pPr>
+      <w:hyperlink r:id="rId12" w:history="1">
+        <w:r>
+          <w:rPr>
+            <w:rStyle w:val="Hyperlink"/>
+          </w:rPr>
+          <w:t>Pushbutton Example Works</w:t>
+        </w:r>
+      </w:hyperlink>
+    </w:p>
+    <w:p>
+      <w:pPr>
+        <w:jc w:val="both"/>
+      </w:pPr>
+      <w:r>
+        <w:rPr>
+          <w:noProof/>
+        </w:rPr>
+        <w:lastRenderedPageBreak/>
+        <w:drawing>
+          <wp:inline distT="0" distB="0" distL="0" distR="0" wp14:anchorId="349E27F5" wp14:editId="3C0F43DA">
+            <wp:extent cx="5943600" cy="3334385"/>
+            <wp:effectExtent l="0" t="0" r="0" b="0"/>
+            <wp:docPr id="3" name="Picture 3"/>
+            <wp:cNvGraphicFramePr>
+              <a:graphicFrameLocks xmlns:a="http://schemas.openxmlformats.org/drawingml/2006/main" noChangeAspect="1"/>
+            </wp:cNvGraphicFramePr>
+            <a:graphic xmlns:a="http://schemas.openxmlformats.org/drawingml/2006/main">
+              <a:graphicData uri="http://schemas.openxmlformats.org/drawingml/2006/picture">
+                <pic:pic xmlns:pic="http://schemas.openxmlformats.org/drawingml/2006/picture">
+                  <pic:nvPicPr>
+                    <pic:cNvPr id="1" name=""/>
+                    <pic:cNvPicPr/>
+                  </pic:nvPicPr>
+                  <pic:blipFill>
+                    <a:blip r:embed="rId13"/>
+                    <a:stretch>
+                      <a:fillRect/>
+                    </a:stretch>
+                  </pic:blipFill>
+                  <pic:spPr>
+                    <a:xfrm>
+                      <a:off x="0" y="0"/>
+                      <a:ext cx="5943600" cy="3334385"/>
+                    </a:xfrm>
+                    <a:prstGeom prst="rect">
+                      <a:avLst/>
+                    </a:prstGeom>
+                  </pic:spPr>
+                </pic:pic>
+              </a:graphicData>
+            </a:graphic>
+          </wp:inline>
+        </w:drawing>
+      </w:r>
+    </w:p>
+    <w:p>
+      <w:pPr>
+        <w:jc w:val="both"/>
+      </w:pPr>
+      <w:r>
+        <w:t xml:space="preserve">Added </w:t>
+      </w:r>
+      <w:proofErr w:type="spellStart"/>
+      <w:r>
+        <w:t>Zumo</w:t>
+      </w:r>
+      <w:proofErr w:type="spellEnd"/>
+      <w:r>
+        <w:t xml:space="preserve"> Example, which created dependency with </w:t>
+      </w:r>
+      <w:proofErr w:type="spellStart"/>
+      <w:r>
+        <w:t>Zumo</w:t>
+      </w:r>
+      <w:proofErr w:type="spellEnd"/>
+      <w:r>
+        <w:t xml:space="preserve"> shield library. </w:t>
+      </w:r>
+    </w:p>
+    <w:p>
+      <w:pPr>
+        <w:jc w:val="both"/>
+      </w:pPr>
+      <w:r>
+        <w:rPr>
+          <w:noProof/>
+        </w:rPr>
+        <w:drawing>
+          <wp:inline distT="0" distB="0" distL="0" distR="0" wp14:anchorId="201AB1D0" wp14:editId="3C61450E">
+            <wp:extent cx="5943600" cy="3295650"/>
+            <wp:effectExtent l="0" t="0" r="0" b="0"/>
+            <wp:docPr id="4" name="Picture 4"/>
+            <wp:cNvGraphicFramePr>
+              <a:graphicFrameLocks xmlns:a="http://schemas.openxmlformats.org/drawingml/2006/main" noChangeAspect="1"/>
+            </wp:cNvGraphicFramePr>
+            <a:graphic xmlns:a="http://schemas.openxmlformats.org/drawingml/2006/main">
+              <a:graphicData uri="http://schemas.openxmlformats.org/drawingml/2006/picture">
+                <pic:pic xmlns:pic="http://schemas.openxmlformats.org/drawingml/2006/picture">
+                  <pic:nvPicPr>
+                    <pic:cNvPr id="1" name=""/>
+                    <pic:cNvPicPr/>
+                  </pic:nvPicPr>
+                  <pic:blipFill>
+                    <a:blip r:embed="rId14"/>
+                    <a:stretch>
+                      <a:fillRect/>
+                    </a:stretch>
+                  </pic:blipFill>
+                  <pic:spPr>
+                    <a:xfrm>
+                      <a:off x="0" y="0"/>
+                      <a:ext cx="5943600" cy="3295650"/>
+                    </a:xfrm>
+                    <a:prstGeom prst="rect">
+                      <a:avLst/>
+                    </a:prstGeom>
+                  </pic:spPr>
+                </pic:pic>
+              </a:graphicData>
+            </a:graphic>
+          </wp:inline>
+        </w:drawing>
+      </w:r>
+      <w:bookmarkStart w:id="0" w:name="_GoBack"/>
+      <w:bookmarkEnd w:id="0"/>
     </w:p>
     <w:sectPr>
       <w:pgSz w:w="12240" w:h="15840"/>
@@ -856,7 +1048,7 @@
 </file>
 
 <file path=customXml/itemProps1.xml><?xml version="1.0" encoding="utf-8"?>
-<ds:datastoreItem xmlns:ds="http://schemas.openxmlformats.org/officeDocument/2006/customXml" ds:itemID="{C6E48E08-7A7B-4CA0-B658-ABABC737B3FE}">
+<ds:datastoreItem xmlns:ds="http://schemas.openxmlformats.org/officeDocument/2006/customXml" ds:itemID="{13742C84-8AC7-4AB8-B294-E1AE95746FCA}">
   <ds:schemaRefs>
     <ds:schemaRef ds:uri="http://schemas.openxmlformats.org/officeDocument/2006/bibliography"/>
   </ds:schemaRefs>

</xml_diff>